<commit_message>
Added analysis of algorithms
</commit_message>
<xml_diff>
--- a/doc/plan.docx
+++ b/doc/plan.docx
@@ -215,6 +215,917 @@
         <w:t>.</w:t>
       </w:r>
       <w:proofErr w:type="gramEnd"/>
+    </w:p>
+    <w:p/>
+    <w:p>
+      <w:pPr>
+        <w:pStyle w:val="Otsikko2"/>
+      </w:pPr>
+      <w:proofErr w:type="spellStart"/>
+      <w:r>
+        <w:t>Algoritmien</w:t>
+      </w:r>
+      <w:proofErr w:type="spellEnd"/>
+      <w:r>
+        <w:t xml:space="preserve"> </w:t>
+      </w:r>
+      <w:proofErr w:type="spellStart"/>
+      <w:r>
+        <w:t>analyysi</w:t>
+      </w:r>
+      <w:proofErr w:type="spellEnd"/>
+    </w:p>
+    <w:p/>
+    <w:p>
+      <w:proofErr w:type="gramStart"/>
+      <w:r>
+        <w:t xml:space="preserve">A* on </w:t>
+      </w:r>
+      <w:proofErr w:type="spellStart"/>
+      <w:r>
+        <w:t>heuristinen</w:t>
+      </w:r>
+      <w:proofErr w:type="spellEnd"/>
+      <w:r>
+        <w:t xml:space="preserve"> </w:t>
+      </w:r>
+      <w:proofErr w:type="spellStart"/>
+      <w:r>
+        <w:t>lyhyimmän</w:t>
+      </w:r>
+      <w:proofErr w:type="spellEnd"/>
+      <w:r>
+        <w:t xml:space="preserve"> </w:t>
+      </w:r>
+      <w:proofErr w:type="spellStart"/>
+      <w:r>
+        <w:t>polun</w:t>
+      </w:r>
+      <w:proofErr w:type="spellEnd"/>
+      <w:r>
+        <w:t xml:space="preserve"> </w:t>
+      </w:r>
+      <w:proofErr w:type="spellStart"/>
+      <w:r>
+        <w:t>hakemisen</w:t>
+      </w:r>
+      <w:proofErr w:type="spellEnd"/>
+      <w:r>
+        <w:t xml:space="preserve"> </w:t>
+      </w:r>
+      <w:proofErr w:type="spellStart"/>
+      <w:r>
+        <w:t>algoritmi</w:t>
+      </w:r>
+      <w:proofErr w:type="spellEnd"/>
+      <w:r>
+        <w:t xml:space="preserve">, </w:t>
+      </w:r>
+      <w:proofErr w:type="spellStart"/>
+      <w:r>
+        <w:t>joka</w:t>
+      </w:r>
+      <w:proofErr w:type="spellEnd"/>
+      <w:r>
+        <w:t xml:space="preserve"> on </w:t>
+      </w:r>
+      <w:proofErr w:type="spellStart"/>
+      <w:r>
+        <w:t>kehitetty</w:t>
+      </w:r>
+      <w:proofErr w:type="spellEnd"/>
+      <w:r>
+        <w:t xml:space="preserve"> </w:t>
+      </w:r>
+      <w:proofErr w:type="spellStart"/>
+      <w:r>
+        <w:t>Dikstran</w:t>
+      </w:r>
+      <w:proofErr w:type="spellEnd"/>
+      <w:r>
+        <w:t xml:space="preserve"> </w:t>
+      </w:r>
+      <w:proofErr w:type="spellStart"/>
+      <w:r>
+        <w:t>algoritmistä</w:t>
+      </w:r>
+      <w:proofErr w:type="spellEnd"/>
+      <w:r>
+        <w:t>.</w:t>
+      </w:r>
+      <w:proofErr w:type="gramEnd"/>
+      <w:r>
+        <w:t xml:space="preserve">  Hart et al. (1968) </w:t>
+      </w:r>
+      <w:proofErr w:type="spellStart"/>
+      <w:r>
+        <w:t>esittävät</w:t>
+      </w:r>
+      <w:proofErr w:type="spellEnd"/>
+      <w:r>
+        <w:t xml:space="preserve"> </w:t>
+      </w:r>
+      <w:proofErr w:type="spellStart"/>
+      <w:r>
+        <w:t>algoritmin</w:t>
+      </w:r>
+      <w:proofErr w:type="spellEnd"/>
+      <w:r>
+        <w:t xml:space="preserve"> </w:t>
+      </w:r>
+      <w:proofErr w:type="spellStart"/>
+      <w:r>
+        <w:t>toiminnan</w:t>
+      </w:r>
+      <w:proofErr w:type="spellEnd"/>
+      <w:r>
+        <w:t xml:space="preserve"> </w:t>
+      </w:r>
+      <w:proofErr w:type="spellStart"/>
+      <w:proofErr w:type="gramStart"/>
+      <w:r>
+        <w:t>ja</w:t>
+      </w:r>
+      <w:proofErr w:type="spellEnd"/>
+      <w:proofErr w:type="gramEnd"/>
+      <w:r>
+        <w:t xml:space="preserve"> </w:t>
+      </w:r>
+      <w:proofErr w:type="spellStart"/>
+      <w:r>
+        <w:t>kiinnittävät</w:t>
+      </w:r>
+      <w:proofErr w:type="spellEnd"/>
+      <w:r>
+        <w:t xml:space="preserve"> </w:t>
+      </w:r>
+      <w:proofErr w:type="spellStart"/>
+      <w:r>
+        <w:t>huomiota</w:t>
+      </w:r>
+      <w:proofErr w:type="spellEnd"/>
+      <w:r>
+        <w:t xml:space="preserve"> </w:t>
+      </w:r>
+      <w:proofErr w:type="spellStart"/>
+      <w:r>
+        <w:t>heuristiseen</w:t>
+      </w:r>
+      <w:proofErr w:type="spellEnd"/>
+      <w:r>
+        <w:t xml:space="preserve"> </w:t>
+      </w:r>
+      <w:proofErr w:type="spellStart"/>
+      <w:r>
+        <w:t>algoritmiin</w:t>
+      </w:r>
+      <w:proofErr w:type="spellEnd"/>
+      <w:r>
+        <w:t xml:space="preserve"> </w:t>
+      </w:r>
+      <w:proofErr w:type="spellStart"/>
+      <w:r>
+        <w:t>ja</w:t>
+      </w:r>
+      <w:proofErr w:type="spellEnd"/>
+      <w:r>
+        <w:t xml:space="preserve"> </w:t>
+      </w:r>
+      <w:proofErr w:type="spellStart"/>
+      <w:r>
+        <w:t>sen</w:t>
+      </w:r>
+      <w:proofErr w:type="spellEnd"/>
+      <w:r>
+        <w:t xml:space="preserve"> </w:t>
+      </w:r>
+      <w:proofErr w:type="spellStart"/>
+      <w:r>
+        <w:t>valinnan</w:t>
+      </w:r>
+      <w:proofErr w:type="spellEnd"/>
+      <w:r>
+        <w:t xml:space="preserve"> </w:t>
+      </w:r>
+      <w:proofErr w:type="spellStart"/>
+      <w:r>
+        <w:t>ongelmiin</w:t>
+      </w:r>
+      <w:proofErr w:type="spellEnd"/>
+      <w:r>
+        <w:t xml:space="preserve">. </w:t>
+      </w:r>
+      <w:proofErr w:type="spellStart"/>
+      <w:proofErr w:type="gramStart"/>
+      <w:r>
+        <w:t>Heuristisen</w:t>
+      </w:r>
+      <w:proofErr w:type="spellEnd"/>
+      <w:r>
+        <w:t xml:space="preserve"> </w:t>
+      </w:r>
+      <w:proofErr w:type="spellStart"/>
+      <w:r>
+        <w:t>algoritmin</w:t>
+      </w:r>
+      <w:proofErr w:type="spellEnd"/>
+      <w:r>
+        <w:t xml:space="preserve"> </w:t>
+      </w:r>
+      <w:proofErr w:type="spellStart"/>
+      <w:r>
+        <w:t>toiminna</w:t>
+      </w:r>
+      <w:r>
+        <w:t>n</w:t>
+      </w:r>
+      <w:proofErr w:type="spellEnd"/>
+      <w:r>
+        <w:t xml:space="preserve"> </w:t>
+      </w:r>
+      <w:proofErr w:type="spellStart"/>
+      <w:r>
+        <w:t>tulisi</w:t>
+      </w:r>
+      <w:proofErr w:type="spellEnd"/>
+      <w:r>
+        <w:t xml:space="preserve"> </w:t>
+      </w:r>
+      <w:proofErr w:type="spellStart"/>
+      <w:r>
+        <w:t>sopia</w:t>
+      </w:r>
+      <w:proofErr w:type="spellEnd"/>
+      <w:r>
+        <w:t xml:space="preserve"> </w:t>
+      </w:r>
+      <w:proofErr w:type="spellStart"/>
+      <w:r>
+        <w:t>ongelma-alueeseen</w:t>
+      </w:r>
+      <w:proofErr w:type="spellEnd"/>
+      <w:r>
+        <w:t xml:space="preserve">, </w:t>
+      </w:r>
+      <w:proofErr w:type="spellStart"/>
+      <w:r>
+        <w:t>mikä</w:t>
+      </w:r>
+      <w:proofErr w:type="spellEnd"/>
+      <w:r>
+        <w:t xml:space="preserve"> </w:t>
+      </w:r>
+      <w:proofErr w:type="spellStart"/>
+      <w:r>
+        <w:t>herättääkin</w:t>
+      </w:r>
+      <w:proofErr w:type="spellEnd"/>
+      <w:r>
+        <w:t xml:space="preserve"> </w:t>
+      </w:r>
+      <w:proofErr w:type="spellStart"/>
+      <w:r>
+        <w:t>mielenkiintoisia</w:t>
+      </w:r>
+      <w:proofErr w:type="spellEnd"/>
+      <w:r>
+        <w:t xml:space="preserve"> </w:t>
+      </w:r>
+      <w:proofErr w:type="spellStart"/>
+      <w:r>
+        <w:t>kysymyksiä</w:t>
+      </w:r>
+      <w:proofErr w:type="spellEnd"/>
+      <w:r>
+        <w:t xml:space="preserve">, </w:t>
+      </w:r>
+      <w:proofErr w:type="spellStart"/>
+      <w:r>
+        <w:t>kuten</w:t>
+      </w:r>
+      <w:proofErr w:type="spellEnd"/>
+      <w:r>
+        <w:t xml:space="preserve"> </w:t>
+      </w:r>
+      <w:proofErr w:type="spellStart"/>
+      <w:r>
+        <w:t>mikä</w:t>
+      </w:r>
+      <w:proofErr w:type="spellEnd"/>
+      <w:r>
+        <w:t xml:space="preserve"> on </w:t>
+      </w:r>
+      <w:proofErr w:type="spellStart"/>
+      <w:r>
+        <w:t>sosiaalisiin</w:t>
+      </w:r>
+      <w:proofErr w:type="spellEnd"/>
+      <w:r>
+        <w:t xml:space="preserve"> </w:t>
+      </w:r>
+      <w:proofErr w:type="spellStart"/>
+      <w:r>
+        <w:t>verkostoihin</w:t>
+      </w:r>
+      <w:proofErr w:type="spellEnd"/>
+      <w:r>
+        <w:t xml:space="preserve"> </w:t>
+      </w:r>
+      <w:proofErr w:type="spellStart"/>
+      <w:r>
+        <w:t>soveltuva</w:t>
+      </w:r>
+      <w:proofErr w:type="spellEnd"/>
+      <w:r>
+        <w:t xml:space="preserve"> </w:t>
+      </w:r>
+      <w:proofErr w:type="spellStart"/>
+      <w:r>
+        <w:t>heuristinen</w:t>
+      </w:r>
+      <w:proofErr w:type="spellEnd"/>
+      <w:r>
+        <w:t xml:space="preserve"> </w:t>
+      </w:r>
+      <w:proofErr w:type="spellStart"/>
+      <w:r>
+        <w:t>algoritmi</w:t>
+      </w:r>
+      <w:proofErr w:type="spellEnd"/>
+      <w:r>
+        <w:t>.</w:t>
+      </w:r>
+      <w:proofErr w:type="gramEnd"/>
+    </w:p>
+    <w:p/>
+    <w:p>
+      <w:proofErr w:type="spellStart"/>
+      <w:proofErr w:type="gramStart"/>
+      <w:r>
+        <w:t>Dikstran</w:t>
+      </w:r>
+      <w:proofErr w:type="spellEnd"/>
+      <w:r>
+        <w:t xml:space="preserve"> </w:t>
+      </w:r>
+      <w:proofErr w:type="spellStart"/>
+      <w:r>
+        <w:t>algoritmi</w:t>
+      </w:r>
+      <w:proofErr w:type="spellEnd"/>
+      <w:r>
+        <w:t xml:space="preserve"> </w:t>
+      </w:r>
+      <w:proofErr w:type="spellStart"/>
+      <w:r>
+        <w:t>keskittyy</w:t>
+      </w:r>
+      <w:proofErr w:type="spellEnd"/>
+      <w:r>
+        <w:t xml:space="preserve"> </w:t>
+      </w:r>
+      <w:proofErr w:type="spellStart"/>
+      <w:r>
+        <w:t>myös</w:t>
+      </w:r>
+      <w:proofErr w:type="spellEnd"/>
+      <w:r>
+        <w:t xml:space="preserve"> </w:t>
+      </w:r>
+      <w:proofErr w:type="spellStart"/>
+      <w:r>
+        <w:t>lyhyimmän</w:t>
+      </w:r>
+      <w:proofErr w:type="spellEnd"/>
+      <w:r>
+        <w:t xml:space="preserve"> </w:t>
+      </w:r>
+      <w:proofErr w:type="spellStart"/>
+      <w:r>
+        <w:t>polun</w:t>
+      </w:r>
+      <w:proofErr w:type="spellEnd"/>
+      <w:r>
+        <w:t xml:space="preserve"> </w:t>
+      </w:r>
+      <w:proofErr w:type="spellStart"/>
+      <w:r>
+        <w:t>hakemiseen</w:t>
+      </w:r>
+      <w:proofErr w:type="spellEnd"/>
+      <w:r>
+        <w:t>.</w:t>
+      </w:r>
+      <w:proofErr w:type="gramEnd"/>
+      <w:r>
+        <w:t xml:space="preserve"> </w:t>
+      </w:r>
+      <w:proofErr w:type="spellStart"/>
+      <w:r>
+        <w:t>Ideana</w:t>
+      </w:r>
+      <w:proofErr w:type="spellEnd"/>
+      <w:r>
+        <w:t xml:space="preserve"> on </w:t>
+      </w:r>
+      <w:proofErr w:type="spellStart"/>
+      <w:r>
+        <w:t>käydä</w:t>
+      </w:r>
+      <w:proofErr w:type="spellEnd"/>
+      <w:r>
+        <w:t xml:space="preserve"> </w:t>
+      </w:r>
+      <w:proofErr w:type="spellStart"/>
+      <w:r>
+        <w:t>läpi</w:t>
+      </w:r>
+      <w:proofErr w:type="spellEnd"/>
+      <w:r>
+        <w:t xml:space="preserve"> </w:t>
+      </w:r>
+      <w:proofErr w:type="spellStart"/>
+      <w:r>
+        <w:t>kaikki</w:t>
+      </w:r>
+      <w:proofErr w:type="spellEnd"/>
+      <w:r>
+        <w:t xml:space="preserve"> </w:t>
+      </w:r>
+      <w:proofErr w:type="spellStart"/>
+      <w:r>
+        <w:t>solmut</w:t>
+      </w:r>
+      <w:proofErr w:type="spellEnd"/>
+      <w:r>
+        <w:t xml:space="preserve"> </w:t>
+      </w:r>
+      <w:proofErr w:type="spellStart"/>
+      <w:r>
+        <w:t>syvyyssuuntaisessa</w:t>
+      </w:r>
+      <w:proofErr w:type="spellEnd"/>
+      <w:r>
+        <w:t xml:space="preserve"> </w:t>
+      </w:r>
+      <w:proofErr w:type="spellStart"/>
+      <w:r>
+        <w:t>haussa</w:t>
+      </w:r>
+      <w:proofErr w:type="spellEnd"/>
+      <w:r>
+        <w:t xml:space="preserve"> </w:t>
+      </w:r>
+      <w:proofErr w:type="spellStart"/>
+      <w:proofErr w:type="gramStart"/>
+      <w:r>
+        <w:t>ja</w:t>
+      </w:r>
+      <w:proofErr w:type="spellEnd"/>
+      <w:proofErr w:type="gramEnd"/>
+      <w:r>
+        <w:t xml:space="preserve"> </w:t>
+      </w:r>
+      <w:proofErr w:type="spellStart"/>
+      <w:r>
+        <w:t>päivittää</w:t>
+      </w:r>
+      <w:proofErr w:type="spellEnd"/>
+      <w:r>
+        <w:t xml:space="preserve"> </w:t>
+      </w:r>
+      <w:proofErr w:type="spellStart"/>
+      <w:r>
+        <w:t>kullekkin</w:t>
+      </w:r>
+      <w:proofErr w:type="spellEnd"/>
+      <w:r>
+        <w:t xml:space="preserve"> </w:t>
+      </w:r>
+      <w:proofErr w:type="spellStart"/>
+      <w:r>
+        <w:t>päivittää</w:t>
+      </w:r>
+      <w:proofErr w:type="spellEnd"/>
+      <w:r>
+        <w:t xml:space="preserve"> </w:t>
+      </w:r>
+      <w:proofErr w:type="spellStart"/>
+      <w:r>
+        <w:t>tämän</w:t>
+      </w:r>
+      <w:proofErr w:type="spellEnd"/>
+      <w:r>
+        <w:t xml:space="preserve"> </w:t>
+      </w:r>
+      <w:proofErr w:type="spellStart"/>
+      <w:r>
+        <w:t>mukaan</w:t>
+      </w:r>
+      <w:proofErr w:type="spellEnd"/>
+      <w:r>
+        <w:t xml:space="preserve"> </w:t>
+      </w:r>
+      <w:proofErr w:type="spellStart"/>
+      <w:r>
+        <w:t>etäisyyksiä</w:t>
+      </w:r>
+      <w:proofErr w:type="spellEnd"/>
+      <w:r>
+        <w:t xml:space="preserve"> </w:t>
+      </w:r>
+      <w:proofErr w:type="spellStart"/>
+      <w:r>
+        <w:t>muihin</w:t>
+      </w:r>
+      <w:proofErr w:type="spellEnd"/>
+      <w:r>
+        <w:t xml:space="preserve"> </w:t>
+      </w:r>
+      <w:proofErr w:type="spellStart"/>
+      <w:r>
+        <w:t>alkioihin</w:t>
+      </w:r>
+      <w:proofErr w:type="spellEnd"/>
+      <w:r>
+        <w:t xml:space="preserve"> </w:t>
+      </w:r>
+      <w:r>
+        <w:t>(</w:t>
+      </w:r>
+      <w:proofErr w:type="spellStart"/>
+      <w:r>
+        <w:t>Dijkstra</w:t>
+      </w:r>
+      <w:proofErr w:type="spellEnd"/>
+      <w:r>
+        <w:t>, 1959).</w:t>
+      </w:r>
+      <w:r>
+        <w:t xml:space="preserve"> </w:t>
+      </w:r>
+      <w:proofErr w:type="spellStart"/>
+      <w:r>
+        <w:t>Koska</w:t>
+      </w:r>
+      <w:proofErr w:type="spellEnd"/>
+      <w:r>
+        <w:t xml:space="preserve"> </w:t>
+      </w:r>
+      <w:proofErr w:type="spellStart"/>
+      <w:r>
+        <w:t>toteutuksessa</w:t>
+      </w:r>
+      <w:proofErr w:type="spellEnd"/>
+      <w:r>
+        <w:t xml:space="preserve"> </w:t>
+      </w:r>
+      <w:proofErr w:type="spellStart"/>
+      <w:r>
+        <w:t>tallennetaan</w:t>
+      </w:r>
+      <w:proofErr w:type="spellEnd"/>
+      <w:r>
+        <w:t xml:space="preserve"> </w:t>
+      </w:r>
+      <w:proofErr w:type="spellStart"/>
+      <w:r>
+        <w:t>pinoon</w:t>
+      </w:r>
+      <w:proofErr w:type="spellEnd"/>
+      <w:r>
+        <w:t xml:space="preserve"> </w:t>
+      </w:r>
+      <w:proofErr w:type="spellStart"/>
+      <w:r>
+        <w:t>kaikki</w:t>
+      </w:r>
+      <w:proofErr w:type="spellEnd"/>
+      <w:r>
+        <w:t xml:space="preserve"> </w:t>
+      </w:r>
+      <w:proofErr w:type="spellStart"/>
+      <w:r>
+        <w:t>solmut</w:t>
+      </w:r>
+      <w:proofErr w:type="spellEnd"/>
+      <w:r>
+        <w:t xml:space="preserve">, on </w:t>
+      </w:r>
+      <w:proofErr w:type="spellStart"/>
+      <w:r>
+        <w:t>toteutuksen</w:t>
+      </w:r>
+      <w:proofErr w:type="spellEnd"/>
+      <w:r>
+        <w:t xml:space="preserve"> </w:t>
+      </w:r>
+      <w:proofErr w:type="spellStart"/>
+      <w:r>
+        <w:t>muistinkäyttö</w:t>
+      </w:r>
+      <w:proofErr w:type="spellEnd"/>
+      <w:r>
+        <w:t xml:space="preserve"> </w:t>
+      </w:r>
+      <w:proofErr w:type="spellStart"/>
+      <w:r>
+        <w:t>suuruusluokkaa</w:t>
+      </w:r>
+      <w:proofErr w:type="spellEnd"/>
+      <w:r>
+        <w:t xml:space="preserve"> </w:t>
+      </w:r>
+      <w:bookmarkStart w:id="0" w:name="_GoBack"/>
+      <w:r>
+        <w:rPr>
+          <w:i/>
+        </w:rPr>
+        <w:t>O</w:t>
+      </w:r>
+      <w:proofErr w:type="gramStart"/>
+      <w:r>
+        <w:rPr>
+          <w:i/>
+        </w:rPr>
+        <w:t xml:space="preserve">( </w:t>
+      </w:r>
+      <w:proofErr w:type="spellStart"/>
+      <w:r>
+        <w:rPr>
+          <w:i/>
+        </w:rPr>
+        <w:t>solmu</w:t>
+      </w:r>
+      <w:proofErr w:type="spellEnd"/>
+      <w:proofErr w:type="gramEnd"/>
+      <w:r>
+        <w:rPr>
+          <w:i/>
+        </w:rPr>
+        <w:t xml:space="preserve"> )</w:t>
+      </w:r>
+      <w:bookmarkEnd w:id="0"/>
+      <w:r>
+        <w:t>.</w:t>
+      </w:r>
+      <w:r>
+        <w:t xml:space="preserve"> </w:t>
+      </w:r>
+      <w:proofErr w:type="spellStart"/>
+      <w:r>
+        <w:t>Alkuperäisen</w:t>
+      </w:r>
+      <w:proofErr w:type="spellEnd"/>
+      <w:r>
+        <w:t xml:space="preserve"> </w:t>
+      </w:r>
+      <w:proofErr w:type="spellStart"/>
+      <w:r>
+        <w:t>algoritmin</w:t>
+      </w:r>
+      <w:proofErr w:type="spellEnd"/>
+      <w:r>
+        <w:t xml:space="preserve"> </w:t>
+      </w:r>
+      <w:proofErr w:type="spellStart"/>
+      <w:r>
+        <w:t>pahimman</w:t>
+      </w:r>
+      <w:proofErr w:type="spellEnd"/>
+      <w:r>
+        <w:t xml:space="preserve"> </w:t>
+      </w:r>
+      <w:proofErr w:type="spellStart"/>
+      <w:r>
+        <w:t>tapauksen</w:t>
+      </w:r>
+      <w:proofErr w:type="spellEnd"/>
+      <w:r>
+        <w:t xml:space="preserve"> </w:t>
+      </w:r>
+      <w:proofErr w:type="spellStart"/>
+      <w:r>
+        <w:t>käsittely</w:t>
+      </w:r>
+      <w:proofErr w:type="spellEnd"/>
+      <w:r>
+        <w:t xml:space="preserve"> </w:t>
+      </w:r>
+      <w:proofErr w:type="spellStart"/>
+      <w:r>
+        <w:t>suoriutui</w:t>
+      </w:r>
+      <w:proofErr w:type="spellEnd"/>
+      <w:r>
+        <w:t xml:space="preserve"> </w:t>
+      </w:r>
+      <w:proofErr w:type="spellStart"/>
+      <w:r>
+        <w:t>ajassa</w:t>
+      </w:r>
+      <w:proofErr w:type="spellEnd"/>
+      <w:r>
+        <w:t xml:space="preserve"> </w:t>
+      </w:r>
+      <w:r>
+        <w:rPr>
+          <w:i/>
+        </w:rPr>
+        <w:t>O</w:t>
+      </w:r>
+      <w:proofErr w:type="gramStart"/>
+      <w:r>
+        <w:rPr>
+          <w:i/>
+        </w:rPr>
+        <w:t>( kaari</w:t>
+      </w:r>
+      <w:r>
+        <w:rPr>
+          <w:i/>
+          <w:vertAlign w:val="superscript"/>
+        </w:rPr>
+        <w:t>2</w:t>
+      </w:r>
+      <w:proofErr w:type="gramEnd"/>
+      <w:r>
+        <w:rPr>
+          <w:i/>
+          <w:vertAlign w:val="superscript"/>
+        </w:rPr>
+        <w:t xml:space="preserve"> </w:t>
+      </w:r>
+      <w:r>
+        <w:rPr>
+          <w:i/>
+        </w:rPr>
+        <w:t>)</w:t>
+      </w:r>
+      <w:r>
+        <w:t xml:space="preserve">, </w:t>
+      </w:r>
+      <w:proofErr w:type="spellStart"/>
+      <w:r>
+        <w:t>mutta</w:t>
+      </w:r>
+      <w:proofErr w:type="spellEnd"/>
+      <w:r>
+        <w:t xml:space="preserve"> </w:t>
+      </w:r>
+      <w:proofErr w:type="spellStart"/>
+      <w:r>
+        <w:t>sen</w:t>
+      </w:r>
+      <w:proofErr w:type="spellEnd"/>
+      <w:r>
+        <w:t xml:space="preserve"> </w:t>
+      </w:r>
+      <w:proofErr w:type="spellStart"/>
+      <w:r>
+        <w:t>kehitelty</w:t>
+      </w:r>
+      <w:proofErr w:type="spellEnd"/>
+      <w:r>
+        <w:t xml:space="preserve"> </w:t>
+      </w:r>
+      <w:proofErr w:type="spellStart"/>
+      <w:r>
+        <w:t>versio</w:t>
+      </w:r>
+      <w:proofErr w:type="spellEnd"/>
+      <w:r>
+        <w:t xml:space="preserve">, </w:t>
+      </w:r>
+      <w:proofErr w:type="spellStart"/>
+      <w:r>
+        <w:t>missä</w:t>
+      </w:r>
+      <w:proofErr w:type="spellEnd"/>
+      <w:r>
+        <w:t xml:space="preserve"> </w:t>
+      </w:r>
+      <w:proofErr w:type="spellStart"/>
+      <w:r>
+        <w:t>käytetään</w:t>
+      </w:r>
+      <w:proofErr w:type="spellEnd"/>
+      <w:r>
+        <w:t xml:space="preserve"> </w:t>
+      </w:r>
+      <w:proofErr w:type="spellStart"/>
+      <w:r>
+        <w:t>kekoa</w:t>
+      </w:r>
+      <w:proofErr w:type="spellEnd"/>
+      <w:r>
+        <w:t xml:space="preserve"> </w:t>
+      </w:r>
+      <w:proofErr w:type="spellStart"/>
+      <w:r>
+        <w:t>apuna</w:t>
+      </w:r>
+      <w:proofErr w:type="spellEnd"/>
+      <w:r>
+        <w:t xml:space="preserve"> </w:t>
+      </w:r>
+      <w:proofErr w:type="spellStart"/>
+      <w:r>
+        <w:t>suoriutuu</w:t>
+      </w:r>
+      <w:proofErr w:type="spellEnd"/>
+      <w:r>
+        <w:t xml:space="preserve"> </w:t>
+      </w:r>
+      <w:proofErr w:type="spellStart"/>
+      <w:r>
+        <w:t>ajassa</w:t>
+      </w:r>
+      <w:proofErr w:type="spellEnd"/>
+      <w:r>
+        <w:t xml:space="preserve"> </w:t>
+      </w:r>
+      <w:r>
+        <w:rPr>
+          <w:i/>
+        </w:rPr>
+        <w:t>O(</w:t>
+      </w:r>
+      <w:proofErr w:type="spellStart"/>
+      <w:r>
+        <w:rPr>
+          <w:i/>
+        </w:rPr>
+        <w:t>solmu</w:t>
+      </w:r>
+      <w:proofErr w:type="spellEnd"/>
+      <w:r>
+        <w:rPr>
+          <w:i/>
+        </w:rPr>
+        <w:t xml:space="preserve"> + </w:t>
+      </w:r>
+      <w:proofErr w:type="spellStart"/>
+      <w:r>
+        <w:rPr>
+          <w:i/>
+        </w:rPr>
+        <w:t>kaari</w:t>
+      </w:r>
+      <w:proofErr w:type="spellEnd"/>
+      <w:r>
+        <w:rPr>
+          <w:i/>
+        </w:rPr>
+        <w:t xml:space="preserve"> log( </w:t>
+      </w:r>
+      <w:proofErr w:type="spellStart"/>
+      <w:r>
+        <w:rPr>
+          <w:i/>
+        </w:rPr>
+        <w:t>kaari</w:t>
+      </w:r>
+      <w:proofErr w:type="spellEnd"/>
+      <w:r>
+        <w:rPr>
+          <w:i/>
+        </w:rPr>
+        <w:t xml:space="preserve"> ) )</w:t>
+      </w:r>
+      <w:r>
+        <w:t xml:space="preserve"> </w:t>
+      </w:r>
+      <w:r>
+        <w:t>(</w:t>
+      </w:r>
+      <w:proofErr w:type="spellStart"/>
+      <w:r>
+        <w:t>Cormen</w:t>
+      </w:r>
+      <w:proofErr w:type="spellEnd"/>
+      <w:r>
+        <w:t xml:space="preserve"> et al, 2001; </w:t>
+      </w:r>
+      <w:proofErr w:type="spellStart"/>
+      <w:r>
+        <w:t>Fredman</w:t>
+      </w:r>
+      <w:proofErr w:type="spellEnd"/>
+      <w:r>
+        <w:t xml:space="preserve"> &amp; </w:t>
+      </w:r>
+      <w:proofErr w:type="spellStart"/>
+      <w:r>
+        <w:t>Tarjan</w:t>
+      </w:r>
+      <w:proofErr w:type="spellEnd"/>
+      <w:r>
+        <w:t>, 1984)</w:t>
+      </w:r>
+      <w:r>
+        <w:t>.</w:t>
+      </w:r>
     </w:p>
     <w:p>
       <w:pPr>
@@ -2275,6 +3186,7 @@
         <w:t xml:space="preserve"> </w:t>
       </w:r>
       <w:proofErr w:type="spellStart"/>
+      <w:proofErr w:type="gramStart"/>
       <w:r>
         <w:t>Tähän</w:t>
       </w:r>
@@ -2304,10 +3216,17 @@
       </w:r>
       <w:proofErr w:type="spellEnd"/>
       <w:r>
-        <w:t xml:space="preserve"> viikkoa.</w:t>
-      </w:r>
-      <w:bookmarkStart w:id="0" w:name="_GoBack"/>
-      <w:bookmarkEnd w:id="0"/>
+        <w:t xml:space="preserve"> </w:t>
+      </w:r>
+      <w:proofErr w:type="spellStart"/>
+      <w:r>
+        <w:t>viikkoa</w:t>
+      </w:r>
+      <w:proofErr w:type="spellEnd"/>
+      <w:r>
+        <w:t>.</w:t>
+      </w:r>
+      <w:proofErr w:type="gramEnd"/>
     </w:p>
     <w:p/>
     <w:p>
@@ -2400,6 +3319,184 @@
       <w:proofErr w:type="spellEnd"/>
       <w:r>
         <w:t>.</w:t>
+      </w:r>
+    </w:p>
+    <w:p>
+      <w:pPr>
+        <w:pStyle w:val="Otsikko2"/>
+      </w:pPr>
+      <w:proofErr w:type="spellStart"/>
+      <w:r>
+        <w:t>Viitteet</w:t>
+      </w:r>
+      <w:proofErr w:type="spellEnd"/>
+    </w:p>
+    <w:p/>
+    <w:p>
+      <w:r>
+        <w:t>Hart, P.</w:t>
+      </w:r>
+      <w:r>
+        <w:t>E.; Nilsson, N.J.; Raphael, B. (1968):</w:t>
+      </w:r>
+      <w:r>
+        <w:t xml:space="preserve"> "A Formal Basis for the Heuristic Determination of Minimum Cost Paths," </w:t>
+      </w:r>
+      <w:r>
+        <w:rPr>
+          <w:i/>
+        </w:rPr>
+        <w:t>Systems Science and Cybernetics</w:t>
+      </w:r>
+      <w:r>
+        <w:t>, IEEE Transaction</w:t>
+      </w:r>
+      <w:r>
+        <w:t xml:space="preserve">s </w:t>
+      </w:r>
+      <w:proofErr w:type="gramStart"/>
+      <w:r>
+        <w:t>on ,</w:t>
+      </w:r>
+      <w:proofErr w:type="gramEnd"/>
+      <w:r>
+        <w:t xml:space="preserve"> vol.4, no.2, pp.100-107</w:t>
+      </w:r>
+    </w:p>
+    <w:p/>
+    <w:p>
+      <w:proofErr w:type="spellStart"/>
+      <w:r>
+        <w:t>Dijkstra</w:t>
+      </w:r>
+      <w:proofErr w:type="spellEnd"/>
+      <w:r>
+        <w:t>, E. W. (1959). "</w:t>
+      </w:r>
+      <w:proofErr w:type="gramStart"/>
+      <w:r>
+        <w:t>A note on two problems in connexion with graphs".</w:t>
+      </w:r>
+      <w:proofErr w:type="gramEnd"/>
+      <w:r>
+        <w:t xml:space="preserve"> </w:t>
+      </w:r>
+      <w:proofErr w:type="spellStart"/>
+      <w:r>
+        <w:rPr>
+          <w:i/>
+        </w:rPr>
+        <w:t>Numerische</w:t>
+      </w:r>
+      <w:proofErr w:type="spellEnd"/>
+      <w:r>
+        <w:rPr>
+          <w:i/>
+        </w:rPr>
+        <w:t xml:space="preserve"> </w:t>
+      </w:r>
+      <w:proofErr w:type="spellStart"/>
+      <w:r>
+        <w:rPr>
+          <w:i/>
+        </w:rPr>
+        <w:t>Mathematik</w:t>
+      </w:r>
+      <w:proofErr w:type="spellEnd"/>
+      <w:r>
+        <w:t xml:space="preserve"> 1: 269–271</w:t>
+      </w:r>
+    </w:p>
+    <w:p/>
+    <w:p>
+      <w:proofErr w:type="spellStart"/>
+      <w:r>
+        <w:t>Fredman</w:t>
+      </w:r>
+      <w:proofErr w:type="spellEnd"/>
+      <w:r>
+        <w:t>, M</w:t>
+      </w:r>
+      <w:r>
+        <w:t>.</w:t>
+      </w:r>
+      <w:r>
+        <w:t xml:space="preserve"> </w:t>
+      </w:r>
+      <w:r>
+        <w:t>L.</w:t>
+      </w:r>
+      <w:r>
+        <w:t xml:space="preserve">; </w:t>
+      </w:r>
+      <w:proofErr w:type="spellStart"/>
+      <w:r>
+        <w:t>Tarjan</w:t>
+      </w:r>
+      <w:proofErr w:type="spellEnd"/>
+      <w:r>
+        <w:t>, R</w:t>
+      </w:r>
+      <w:r>
+        <w:t>.</w:t>
+      </w:r>
+      <w:r>
+        <w:t xml:space="preserve"> E. (1984). "Fibonacci heaps and their uses in improved network optimization algorithms". </w:t>
+      </w:r>
+      <w:r>
+        <w:rPr>
+          <w:i/>
+        </w:rPr>
+        <w:t>25th Annual Symposium on Foundations of Computer Science (IEEE)</w:t>
+      </w:r>
+      <w:r>
+        <w:t>: 338–346.</w:t>
+      </w:r>
+    </w:p>
+    <w:p/>
+    <w:p>
+      <w:proofErr w:type="spellStart"/>
+      <w:proofErr w:type="gramStart"/>
+      <w:r>
+        <w:t>Cormen</w:t>
+      </w:r>
+      <w:proofErr w:type="spellEnd"/>
+      <w:r>
+        <w:t xml:space="preserve">, T. H.; </w:t>
+      </w:r>
+      <w:proofErr w:type="spellStart"/>
+      <w:r>
+        <w:t>Leiserson</w:t>
+      </w:r>
+      <w:proofErr w:type="spellEnd"/>
+      <w:r>
+        <w:t xml:space="preserve">, C. E.; </w:t>
+      </w:r>
+      <w:proofErr w:type="spellStart"/>
+      <w:r>
+        <w:t>Rivest</w:t>
+      </w:r>
+      <w:proofErr w:type="spellEnd"/>
+      <w:r>
+        <w:t>, R. L.; Stein, C.</w:t>
+      </w:r>
+      <w:r>
+        <w:t xml:space="preserve"> (2001).</w:t>
+      </w:r>
+      <w:proofErr w:type="gramEnd"/>
+      <w:r>
+        <w:t xml:space="preserve"> </w:t>
+      </w:r>
+      <w:proofErr w:type="gramStart"/>
+      <w:r>
+        <w:rPr>
+          <w:i/>
+        </w:rPr>
+        <w:t>Introduction to Algorithms (Second ed.).</w:t>
+      </w:r>
+      <w:proofErr w:type="gramEnd"/>
+      <w:r>
+        <w:t xml:space="preserve"> MIT Press and McGraw-Hill</w:t>
       </w:r>
     </w:p>
     <w:sectPr>

</xml_diff>